<commit_message>
Thêm API huỷ báo cơm
</commit_message>
<xml_diff>
--- a/Chu_y.docx
+++ b/Chu_y.docx
@@ -126,7 +126,349 @@
       </w:r>
     </w:p>
     <w:p/>
+    <w:p>
+      <w:r>
+        <w:t>package com.example.myapplication</w:t>
+      </w:r>
+    </w:p>
     <w:p/>
+    <w:p>
+      <w:r>
+        <w:t>import android.os.Bundle</w:t>
+      </w:r>
+    </w:p>
+    <w:p>
+      <w:r>
+        <w:t>import android.widget.*</w:t>
+      </w:r>
+    </w:p>
+    <w:p>
+      <w:r>
+        <w:t>import androidx.appcompat.app.AppCompatActivity</w:t>
+      </w:r>
+    </w:p>
+    <w:p>
+      <w:r>
+        <w:t>import okhttp3.*</w:t>
+      </w:r>
+    </w:p>
+    <w:p>
+      <w:r>
+        <w:t>import okhttp3.MediaType.Companion.toMediaType</w:t>
+      </w:r>
+    </w:p>
+    <w:p>
+      <w:r>
+        <w:t>import okhttp3.RequestBody.Companion.toRequestBody</w:t>
+      </w:r>
+    </w:p>
+    <w:p>
+      <w:r>
+        <w:lastRenderedPageBreak/>
+        <w:t>import org.json.JSONObject</w:t>
+      </w:r>
+    </w:p>
+    <w:p>
+      <w:r>
+        <w:t>import java.io.IOException</w:t>
+      </w:r>
+    </w:p>
+    <w:p/>
+    <w:p>
+      <w:r>
+        <w:t>class SecondActivity : AppCompatActivity() {</w:t>
+      </w:r>
+    </w:p>
+    <w:p/>
+    <w:p>
+      <w:r>
+        <w:t xml:space="preserve">    private val client = OkHttpClient()</w:t>
+      </w:r>
+    </w:p>
+    <w:p/>
+    <w:p>
+      <w:r>
+        <w:t xml:space="preserve">    override fun onCreate(savedInstanceState: Bundle?) {</w:t>
+      </w:r>
+    </w:p>
+    <w:p>
+      <w:r>
+        <w:t xml:space="preserve">        super.onCreate(savedInstanceState)</w:t>
+      </w:r>
+    </w:p>
+    <w:p>
+      <w:r>
+        <w:t xml:space="preserve">        setContentView(R.layout.activity_second)</w:t>
+      </w:r>
+    </w:p>
+    <w:p/>
+    <w:p>
+      <w:r>
+        <w:t xml:space="preserve">        val checkLunch = findViewById&lt;CheckBox&gt;(R.id.checkLunch)</w:t>
+      </w:r>
+    </w:p>
+    <w:p>
+      <w:r>
+        <w:t xml:space="preserve">        val checkDinner = findViewById&lt;CheckBox&gt;(R.id.checkDinner)</w:t>
+      </w:r>
+    </w:p>
+    <w:p>
+      <w:r>
+        <w:t xml:space="preserve">        val spinner = findViewById&lt;Spinner&gt;(R.id.spinnerLocation)</w:t>
+      </w:r>
+    </w:p>
+    <w:p>
+      <w:r>
+        <w:t xml:space="preserve">        val buttonSubmit = findViewById&lt;Button&gt;(R.id.buttonSubmit)</w:t>
+      </w:r>
+    </w:p>
+    <w:p/>
+    <w:p>
+      <w:r>
+        <w:t xml:space="preserve">        val locationList = listOf("Văn Phòng MS", "Theo tổ A Quý")</w:t>
+      </w:r>
+    </w:p>
+    <w:p>
+      <w:r>
+        <w:t xml:space="preserve">        val adapter = ArrayAdapter(this, android.R.layout.simple_spinner_item, locationList)</w:t>
+      </w:r>
+    </w:p>
+    <w:p>
+      <w:r>
+        <w:t xml:space="preserve">        adapter.setDropDownViewResource(android.R.layout.simple_spinner_dropdown_item)</w:t>
+      </w:r>
+    </w:p>
+    <w:p>
+      <w:r>
+        <w:t xml:space="preserve">        spinner.adapter = adapter</w:t>
+      </w:r>
+    </w:p>
+    <w:p/>
+    <w:p>
+      <w:r>
+        <w:t xml:space="preserve">        val msnv = intent.getStringExtra("msnv") ?: "unknown"</w:t>
+      </w:r>
+    </w:p>
+    <w:p/>
+    <w:p>
+      <w:r>
+        <w:t xml:space="preserve">        buttonSubmit.setOnClickListener {</w:t>
+      </w:r>
+    </w:p>
+    <w:p>
+      <w:r>
+        <w:t xml:space="preserve">            val baocom = when {</w:t>
+      </w:r>
+    </w:p>
+    <w:p>
+      <w:r>
+        <w:lastRenderedPageBreak/>
+        <w:t xml:space="preserve">                checkLunch.isChecked &amp;&amp; checkDinner.isChecked -&gt; "trưa,tối"</w:t>
+      </w:r>
+    </w:p>
+    <w:p>
+      <w:r>
+        <w:t xml:space="preserve">                checkLunch.isChecked -&gt; "trưa"</w:t>
+      </w:r>
+    </w:p>
+    <w:p>
+      <w:r>
+        <w:t xml:space="preserve">                checkDinner.isChecked -&gt; "tối"</w:t>
+      </w:r>
+    </w:p>
+    <w:p>
+      <w:r>
+        <w:t xml:space="preserve">                else -&gt; {</w:t>
+      </w:r>
+    </w:p>
+    <w:p>
+      <w:r>
+        <w:t xml:space="preserve">                    Toast.makeText(this, "Chưa chọn báo cơm nào", Toast.LENGTH_SHORT).show()</w:t>
+      </w:r>
+    </w:p>
+    <w:p>
+      <w:r>
+        <w:t xml:space="preserve">                    return@setOnClickListener</w:t>
+      </w:r>
+    </w:p>
+    <w:p>
+      <w:r>
+        <w:t xml:space="preserve">                }</w:t>
+      </w:r>
+    </w:p>
+    <w:p>
+      <w:r>
+        <w:t xml:space="preserve">            }</w:t>
+      </w:r>
+    </w:p>
+    <w:p/>
+    <w:p>
+      <w:r>
+        <w:t xml:space="preserve">            val vitri = spinner.selectedItem.toString()</w:t>
+      </w:r>
+    </w:p>
+    <w:p>
+      <w:r>
+        <w:t xml:space="preserve">            sendBaoCom(msnv, baocom, vitri)</w:t>
+      </w:r>
+    </w:p>
+    <w:p>
+      <w:r>
+        <w:t xml:space="preserve">        }</w:t>
+      </w:r>
+    </w:p>
+    <w:p>
+      <w:r>
+        <w:t xml:space="preserve">    }</w:t>
+      </w:r>
+    </w:p>
+    <w:p/>
+    <w:p>
+      <w:r>
+        <w:t xml:space="preserve">    private fun sendBaoCom(msnv: String, baocom: String, vitri: String) {</w:t>
+      </w:r>
+    </w:p>
+    <w:p>
+      <w:r>
+        <w:t xml:space="preserve">        val json = JSONObject().apply {</w:t>
+      </w:r>
+    </w:p>
+    <w:p>
+      <w:r>
+        <w:t xml:space="preserve">            put("msnv", msnv)</w:t>
+      </w:r>
+    </w:p>
+    <w:p>
+      <w:r>
+        <w:t xml:space="preserve">            put("baocom", baocom)</w:t>
+      </w:r>
+    </w:p>
+    <w:p>
+      <w:r>
+        <w:t xml:space="preserve">            put("vitri", vitri)</w:t>
+      </w:r>
+    </w:p>
+    <w:p>
+      <w:r>
+        <w:t xml:space="preserve">        }</w:t>
+      </w:r>
+    </w:p>
+    <w:p/>
+    <w:p>
+      <w:r>
+        <w:t xml:space="preserve">        val requestBody = json.toString()</w:t>
+      </w:r>
+    </w:p>
+    <w:p>
+      <w:r>
+        <w:t xml:space="preserve">            .toRequestBody("application/json".toMediaType())</w:t>
+      </w:r>
+    </w:p>
+    <w:p/>
+    <w:p>
+      <w:r>
+        <w:t xml:space="preserve">        val request = Request.Builder()</w:t>
+      </w:r>
+    </w:p>
+    <w:p>
+      <w:r>
+        <w:t xml:space="preserve">            .url("http://192.168.1.100:5000/baocom") // thay đúng IP máy Flask</w:t>
+      </w:r>
+    </w:p>
+    <w:p>
+      <w:r>
+        <w:lastRenderedPageBreak/>
+        <w:t xml:space="preserve">            .post(requestBody)</w:t>
+      </w:r>
+    </w:p>
+    <w:p>
+      <w:r>
+        <w:t xml:space="preserve">            .build()</w:t>
+      </w:r>
+    </w:p>
+    <w:p/>
+    <w:p>
+      <w:r>
+        <w:t xml:space="preserve">        client.newCall(request).enqueue(object : Callback {</w:t>
+      </w:r>
+    </w:p>
+    <w:p>
+      <w:r>
+        <w:t xml:space="preserve">            override fun onFailure(call: Call, e: IOException) {</w:t>
+      </w:r>
+    </w:p>
+    <w:p>
+      <w:r>
+        <w:t xml:space="preserve">                runOnUiThread {</w:t>
+      </w:r>
+    </w:p>
+    <w:p>
+      <w:r>
+        <w:t xml:space="preserve">                    Toast.makeText(applicationContext, "Lỗi gửi báo cơm", Toast.LENGTH_SHORT).show()</w:t>
+      </w:r>
+    </w:p>
+    <w:p>
+      <w:r>
+        <w:t xml:space="preserve">                }</w:t>
+      </w:r>
+    </w:p>
+    <w:p>
+      <w:r>
+        <w:t xml:space="preserve">            }</w:t>
+      </w:r>
+    </w:p>
+    <w:p/>
+    <w:p>
+      <w:r>
+        <w:t xml:space="preserve">            override fun onResponse(call: Call, response: Response) {</w:t>
+      </w:r>
+    </w:p>
+    <w:p>
+      <w:r>
+        <w:t xml:space="preserve">                runOnUiThread {</w:t>
+      </w:r>
+    </w:p>
+    <w:p>
+      <w:r>
+        <w:t xml:space="preserve">                    val message = if (response.isSuccessful) "Đã gửi báo cơm!" else "Gửi thất bại!"</w:t>
+      </w:r>
+    </w:p>
+    <w:p>
+      <w:r>
+        <w:t xml:space="preserve">                    Toast.makeText(applicationContext, message, Toast.LENGTH_SHORT).show()</w:t>
+      </w:r>
+    </w:p>
+    <w:p>
+      <w:r>
+        <w:t xml:space="preserve">                }</w:t>
+      </w:r>
+    </w:p>
+    <w:p>
+      <w:r>
+        <w:t xml:space="preserve">            }</w:t>
+      </w:r>
+    </w:p>
+    <w:p>
+      <w:r>
+        <w:t xml:space="preserve">        })</w:t>
+      </w:r>
+    </w:p>
+    <w:p>
+      <w:r>
+        <w:t xml:space="preserve">    }</w:t>
+      </w:r>
+    </w:p>
+    <w:p>
+      <w:r>
+        <w:t>}</w:t>
+      </w:r>
+    </w:p>
+    <w:p/>
+    <w:p>
+      <w:r>
+        <w:t>PQ-KLBT-STR-DTL-PMC-01004-01-AS-0006</w:t>
+      </w:r>
+    </w:p>
     <w:sectPr>
       <w:pgSz w:w="12240" w:h="15840"/>
       <w:pgMar w:top="1440" w:right="1440" w:bottom="1440" w:left="1440" w:header="720" w:footer="720" w:gutter="0"/>

</xml_diff>